<commit_message>
Commit 7 - Lab 10 - Problems 1 & 2.
</commit_message>
<xml_diff>
--- a/sdi-lab10/sudoku.docx
+++ b/sdi-lab10/sudoku.docx
@@ -8,13 +8,17 @@
           <w:b/>
         </w:rPr>
       </w:pPr>
-      <w:bookmarkStart w:id="0" w:name="_GoBack"/>
-      <w:bookmarkEnd w:id="0"/>
       <w:r>
         <w:rPr>
           <w:b/>
         </w:rPr>
         <w:t xml:space="preserve">NAME: </w:t>
+      </w:r>
+      <w:r>
+        <w:rPr>
+          <w:b/>
+        </w:rPr>
+        <w:t xml:space="preserve"> Kelly L. Fret</w:t>
       </w:r>
     </w:p>
     <w:p>
@@ -28,6 +32,12 @@
           <w:b/>
         </w:rPr>
         <w:t>TERM:</w:t>
+      </w:r>
+      <w:r>
+        <w:rPr>
+          <w:b/>
+        </w:rPr>
+        <w:t xml:space="preserve">  1409</w:t>
       </w:r>
     </w:p>
     <w:p>
@@ -251,6 +261,14 @@
                 <w:sz w:val="48"/>
               </w:rPr>
             </w:pPr>
+            <w:r>
+              <w:rPr>
+                <w:rFonts w:asciiTheme="majorHAnsi" w:hAnsiTheme="majorHAnsi"/>
+                <w:b/>
+                <w:sz w:val="48"/>
+              </w:rPr>
+              <w:t>6</w:t>
+            </w:r>
           </w:p>
         </w:tc>
         <w:tc>
@@ -296,6 +314,14 @@
                 <w:sz w:val="48"/>
               </w:rPr>
             </w:pPr>
+            <w:r>
+              <w:rPr>
+                <w:rFonts w:asciiTheme="majorHAnsi" w:hAnsiTheme="majorHAnsi"/>
+                <w:b/>
+                <w:sz w:val="48"/>
+              </w:rPr>
+              <w:t>5</w:t>
+            </w:r>
           </w:p>
         </w:tc>
         <w:tc>
@@ -315,6 +341,14 @@
                 <w:sz w:val="48"/>
               </w:rPr>
             </w:pPr>
+            <w:r>
+              <w:rPr>
+                <w:rFonts w:asciiTheme="majorHAnsi" w:hAnsiTheme="majorHAnsi"/>
+                <w:b/>
+                <w:sz w:val="48"/>
+              </w:rPr>
+              <w:t>4</w:t>
+            </w:r>
           </w:p>
         </w:tc>
         <w:tc>
@@ -358,6 +392,14 @@
                 <w:sz w:val="48"/>
               </w:rPr>
             </w:pPr>
+            <w:r>
+              <w:rPr>
+                <w:rFonts w:asciiTheme="majorHAnsi" w:hAnsiTheme="majorHAnsi"/>
+                <w:b/>
+                <w:sz w:val="48"/>
+              </w:rPr>
+              <w:t>3</w:t>
+            </w:r>
           </w:p>
         </w:tc>
         <w:tc>
@@ -378,6 +420,14 @@
                 <w:sz w:val="48"/>
               </w:rPr>
             </w:pPr>
+            <w:r>
+              <w:rPr>
+                <w:rFonts w:asciiTheme="majorHAnsi" w:hAnsiTheme="majorHAnsi"/>
+                <w:b/>
+                <w:sz w:val="48"/>
+              </w:rPr>
+              <w:t>8</w:t>
+            </w:r>
           </w:p>
         </w:tc>
         <w:tc>
@@ -420,6 +470,14 @@
                 <w:sz w:val="48"/>
               </w:rPr>
             </w:pPr>
+            <w:r>
+              <w:rPr>
+                <w:rFonts w:asciiTheme="majorHAnsi" w:hAnsiTheme="majorHAnsi"/>
+                <w:b/>
+                <w:sz w:val="48"/>
+              </w:rPr>
+              <w:t>2</w:t>
+            </w:r>
           </w:p>
         </w:tc>
       </w:tr>
@@ -473,6 +531,14 @@
                 <w:sz w:val="48"/>
               </w:rPr>
             </w:pPr>
+            <w:r>
+              <w:rPr>
+                <w:rFonts w:asciiTheme="majorHAnsi" w:hAnsiTheme="majorHAnsi"/>
+                <w:b/>
+                <w:sz w:val="48"/>
+              </w:rPr>
+              <w:t>4</w:t>
+            </w:r>
           </w:p>
         </w:tc>
         <w:tc>
@@ -494,6 +560,14 @@
                 <w:sz w:val="48"/>
               </w:rPr>
             </w:pPr>
+            <w:r>
+              <w:rPr>
+                <w:rFonts w:asciiTheme="majorHAnsi" w:hAnsiTheme="majorHAnsi"/>
+                <w:b/>
+                <w:sz w:val="48"/>
+              </w:rPr>
+              <w:t>2</w:t>
+            </w:r>
           </w:p>
         </w:tc>
         <w:tc>
@@ -598,6 +672,14 @@
                 <w:sz w:val="48"/>
               </w:rPr>
             </w:pPr>
+            <w:r>
+              <w:rPr>
+                <w:rFonts w:asciiTheme="majorHAnsi" w:hAnsiTheme="majorHAnsi"/>
+                <w:b/>
+                <w:sz w:val="48"/>
+              </w:rPr>
+              <w:t>5</w:t>
+            </w:r>
           </w:p>
         </w:tc>
         <w:tc>
@@ -618,6 +700,14 @@
                 <w:sz w:val="48"/>
               </w:rPr>
             </w:pPr>
+            <w:r>
+              <w:rPr>
+                <w:rFonts w:asciiTheme="majorHAnsi" w:hAnsiTheme="majorHAnsi"/>
+                <w:b/>
+                <w:sz w:val="48"/>
+              </w:rPr>
+              <w:t>1</w:t>
+            </w:r>
           </w:p>
         </w:tc>
         <w:tc>
@@ -671,6 +761,14 @@
                 <w:sz w:val="48"/>
               </w:rPr>
             </w:pPr>
+            <w:r>
+              <w:rPr>
+                <w:rFonts w:asciiTheme="majorHAnsi" w:hAnsiTheme="majorHAnsi"/>
+                <w:b/>
+                <w:sz w:val="48"/>
+              </w:rPr>
+              <w:t>8</w:t>
+            </w:r>
           </w:p>
         </w:tc>
         <w:tc>
@@ -691,6 +789,14 @@
                 <w:sz w:val="48"/>
               </w:rPr>
             </w:pPr>
+            <w:r>
+              <w:rPr>
+                <w:rFonts w:asciiTheme="majorHAnsi" w:hAnsiTheme="majorHAnsi"/>
+                <w:b/>
+                <w:sz w:val="48"/>
+              </w:rPr>
+              <w:t>7</w:t>
+            </w:r>
           </w:p>
         </w:tc>
         <w:tc>
@@ -767,6 +873,14 @@
                 <w:sz w:val="48"/>
               </w:rPr>
             </w:pPr>
+            <w:r>
+              <w:rPr>
+                <w:rFonts w:asciiTheme="majorHAnsi" w:hAnsiTheme="majorHAnsi"/>
+                <w:b/>
+                <w:sz w:val="48"/>
+              </w:rPr>
+              <w:t>1</w:t>
+            </w:r>
           </w:p>
         </w:tc>
         <w:tc>
@@ -844,6 +958,14 @@
                 <w:sz w:val="48"/>
               </w:rPr>
             </w:pPr>
+            <w:r>
+              <w:rPr>
+                <w:rFonts w:asciiTheme="majorHAnsi" w:hAnsiTheme="majorHAnsi"/>
+                <w:b/>
+                <w:sz w:val="48"/>
+              </w:rPr>
+              <w:t>9</w:t>
+            </w:r>
           </w:p>
         </w:tc>
         <w:tc>
@@ -864,6 +986,14 @@
                 <w:sz w:val="48"/>
               </w:rPr>
             </w:pPr>
+            <w:r>
+              <w:rPr>
+                <w:rFonts w:asciiTheme="majorHAnsi" w:hAnsiTheme="majorHAnsi"/>
+                <w:b/>
+                <w:sz w:val="48"/>
+              </w:rPr>
+              <w:t>6</w:t>
+            </w:r>
           </w:p>
         </w:tc>
       </w:tr>
@@ -888,6 +1018,14 @@
                 <w:sz w:val="48"/>
               </w:rPr>
             </w:pPr>
+            <w:r>
+              <w:rPr>
+                <w:rFonts w:asciiTheme="majorHAnsi" w:hAnsiTheme="majorHAnsi"/>
+                <w:b/>
+                <w:sz w:val="48"/>
+              </w:rPr>
+              <w:t>3</w:t>
+            </w:r>
           </w:p>
         </w:tc>
         <w:tc>
@@ -964,6 +1102,14 @@
                 <w:sz w:val="48"/>
               </w:rPr>
             </w:pPr>
+            <w:r>
+              <w:rPr>
+                <w:rFonts w:asciiTheme="majorHAnsi" w:hAnsiTheme="majorHAnsi"/>
+                <w:b/>
+                <w:sz w:val="48"/>
+              </w:rPr>
+              <w:t>1</w:t>
+            </w:r>
           </w:p>
         </w:tc>
         <w:tc>
@@ -984,6 +1130,14 @@
                 <w:sz w:val="48"/>
               </w:rPr>
             </w:pPr>
+            <w:r>
+              <w:rPr>
+                <w:rFonts w:asciiTheme="majorHAnsi" w:hAnsiTheme="majorHAnsi"/>
+                <w:b/>
+                <w:sz w:val="48"/>
+              </w:rPr>
+              <w:t>4</w:t>
+            </w:r>
           </w:p>
         </w:tc>
         <w:tc>
@@ -1005,6 +1159,14 @@
                 <w:sz w:val="48"/>
               </w:rPr>
             </w:pPr>
+            <w:r>
+              <w:rPr>
+                <w:rFonts w:asciiTheme="majorHAnsi" w:hAnsiTheme="majorHAnsi"/>
+                <w:b/>
+                <w:sz w:val="48"/>
+              </w:rPr>
+              <w:t>5</w:t>
+            </w:r>
           </w:p>
         </w:tc>
         <w:tc>
@@ -1079,6 +1241,14 @@
                 <w:sz w:val="48"/>
               </w:rPr>
             </w:pPr>
+            <w:r>
+              <w:rPr>
+                <w:rFonts w:asciiTheme="majorHAnsi" w:hAnsiTheme="majorHAnsi"/>
+                <w:b/>
+                <w:sz w:val="48"/>
+              </w:rPr>
+              <w:t>8</w:t>
+            </w:r>
           </w:p>
         </w:tc>
       </w:tr>
@@ -1158,6 +1328,14 @@
                 <w:sz w:val="48"/>
               </w:rPr>
             </w:pPr>
+            <w:r>
+              <w:rPr>
+                <w:rFonts w:asciiTheme="majorHAnsi" w:hAnsiTheme="majorHAnsi"/>
+                <w:b/>
+                <w:sz w:val="48"/>
+              </w:rPr>
+              <w:t>7</w:t>
+            </w:r>
           </w:p>
         </w:tc>
         <w:tc>
@@ -1179,6 +1357,14 @@
                 <w:sz w:val="48"/>
               </w:rPr>
             </w:pPr>
+            <w:r>
+              <w:rPr>
+                <w:rFonts w:asciiTheme="majorHAnsi" w:hAnsiTheme="majorHAnsi"/>
+                <w:b/>
+                <w:sz w:val="48"/>
+              </w:rPr>
+              <w:t>3</w:t>
+            </w:r>
           </w:p>
         </w:tc>
         <w:tc>
@@ -1199,6 +1385,14 @@
                 <w:sz w:val="48"/>
               </w:rPr>
             </w:pPr>
+            <w:r>
+              <w:rPr>
+                <w:rFonts w:asciiTheme="majorHAnsi" w:hAnsiTheme="majorHAnsi"/>
+                <w:b/>
+                <w:sz w:val="48"/>
+              </w:rPr>
+              <w:t>8</w:t>
+            </w:r>
           </w:p>
         </w:tc>
         <w:tc>
@@ -1220,6 +1414,14 @@
                 <w:sz w:val="48"/>
               </w:rPr>
             </w:pPr>
+            <w:r>
+              <w:rPr>
+                <w:rFonts w:asciiTheme="majorHAnsi" w:hAnsiTheme="majorHAnsi"/>
+                <w:b/>
+                <w:sz w:val="48"/>
+              </w:rPr>
+              <w:t>9</w:t>
+            </w:r>
           </w:p>
         </w:tc>
         <w:tc>
@@ -1240,6 +1442,14 @@
                 <w:sz w:val="48"/>
               </w:rPr>
             </w:pPr>
+            <w:r>
+              <w:rPr>
+                <w:rFonts w:asciiTheme="majorHAnsi" w:hAnsiTheme="majorHAnsi"/>
+                <w:b/>
+                <w:sz w:val="48"/>
+              </w:rPr>
+              <w:t>6</w:t>
+            </w:r>
           </w:p>
         </w:tc>
         <w:tc>
@@ -1318,6 +1528,14 @@
                 <w:sz w:val="48"/>
               </w:rPr>
             </w:pPr>
+            <w:r>
+              <w:rPr>
+                <w:rFonts w:asciiTheme="majorHAnsi" w:hAnsiTheme="majorHAnsi"/>
+                <w:b/>
+                <w:sz w:val="48"/>
+              </w:rPr>
+              <w:t>1</w:t>
+            </w:r>
           </w:p>
         </w:tc>
         <w:tc>
@@ -1394,6 +1612,14 @@
                 <w:sz w:val="48"/>
               </w:rPr>
             </w:pPr>
+            <w:r>
+              <w:rPr>
+                <w:rFonts w:asciiTheme="majorHAnsi" w:hAnsiTheme="majorHAnsi"/>
+                <w:b/>
+                <w:sz w:val="48"/>
+              </w:rPr>
+              <w:t>7</w:t>
+            </w:r>
           </w:p>
         </w:tc>
         <w:tc>
@@ -1414,6 +1640,14 @@
                 <w:sz w:val="48"/>
               </w:rPr>
             </w:pPr>
+            <w:r>
+              <w:rPr>
+                <w:rFonts w:asciiTheme="majorHAnsi" w:hAnsiTheme="majorHAnsi"/>
+                <w:b/>
+                <w:sz w:val="48"/>
+              </w:rPr>
+              <w:t>2</w:t>
+            </w:r>
           </w:p>
         </w:tc>
         <w:tc>
@@ -1435,6 +1669,14 @@
                 <w:sz w:val="48"/>
               </w:rPr>
             </w:pPr>
+            <w:r>
+              <w:rPr>
+                <w:rFonts w:asciiTheme="majorHAnsi" w:hAnsiTheme="majorHAnsi"/>
+                <w:b/>
+                <w:sz w:val="48"/>
+              </w:rPr>
+              <w:t>6</w:t>
+            </w:r>
           </w:p>
         </w:tc>
         <w:tc>
@@ -1509,6 +1751,14 @@
                 <w:sz w:val="48"/>
               </w:rPr>
             </w:pPr>
+            <w:r>
+              <w:rPr>
+                <w:rFonts w:asciiTheme="majorHAnsi" w:hAnsiTheme="majorHAnsi"/>
+                <w:b/>
+                <w:sz w:val="48"/>
+              </w:rPr>
+              <w:t>5</w:t>
+            </w:r>
           </w:p>
         </w:tc>
       </w:tr>
@@ -1534,6 +1784,14 @@
                 <w:sz w:val="48"/>
               </w:rPr>
             </w:pPr>
+            <w:r>
+              <w:rPr>
+                <w:rFonts w:asciiTheme="majorHAnsi" w:hAnsiTheme="majorHAnsi"/>
+                <w:b/>
+                <w:sz w:val="48"/>
+              </w:rPr>
+              <w:t>2</w:t>
+            </w:r>
           </w:p>
         </w:tc>
         <w:tc>
@@ -1554,6 +1812,14 @@
                 <w:sz w:val="48"/>
               </w:rPr>
             </w:pPr>
+            <w:r>
+              <w:rPr>
+                <w:rFonts w:asciiTheme="majorHAnsi" w:hAnsiTheme="majorHAnsi"/>
+                <w:b/>
+                <w:sz w:val="48"/>
+              </w:rPr>
+              <w:t>5</w:t>
+            </w:r>
           </w:p>
         </w:tc>
         <w:tc>
@@ -1630,6 +1896,14 @@
                 <w:sz w:val="48"/>
               </w:rPr>
             </w:pPr>
+            <w:r>
+              <w:rPr>
+                <w:rFonts w:asciiTheme="majorHAnsi" w:hAnsiTheme="majorHAnsi"/>
+                <w:b/>
+                <w:sz w:val="48"/>
+              </w:rPr>
+              <w:t>7</w:t>
+            </w:r>
           </w:p>
         </w:tc>
         <w:tc>
@@ -1707,6 +1981,14 @@
                 <w:sz w:val="48"/>
               </w:rPr>
             </w:pPr>
+            <w:r>
+              <w:rPr>
+                <w:rFonts w:asciiTheme="majorHAnsi" w:hAnsiTheme="majorHAnsi"/>
+                <w:b/>
+                <w:sz w:val="48"/>
+              </w:rPr>
+              <w:t>8</w:t>
+            </w:r>
           </w:p>
         </w:tc>
         <w:tc>
@@ -1727,6 +2009,14 @@
                 <w:sz w:val="48"/>
               </w:rPr>
             </w:pPr>
+            <w:r>
+              <w:rPr>
+                <w:rFonts w:asciiTheme="majorHAnsi" w:hAnsiTheme="majorHAnsi"/>
+                <w:b/>
+                <w:sz w:val="48"/>
+              </w:rPr>
+              <w:t>4</w:t>
+            </w:r>
           </w:p>
         </w:tc>
       </w:tr>
@@ -1774,6 +2064,14 @@
                 <w:sz w:val="48"/>
               </w:rPr>
             </w:pPr>
+            <w:r>
+              <w:rPr>
+                <w:rFonts w:asciiTheme="majorHAnsi" w:hAnsiTheme="majorHAnsi"/>
+                <w:b/>
+                <w:sz w:val="48"/>
+              </w:rPr>
+              <w:t>3</w:t>
+            </w:r>
           </w:p>
         </w:tc>
         <w:tc>
@@ -1794,6 +2092,14 @@
                 <w:sz w:val="48"/>
               </w:rPr>
             </w:pPr>
+            <w:r>
+              <w:rPr>
+                <w:rFonts w:asciiTheme="majorHAnsi" w:hAnsiTheme="majorHAnsi"/>
+                <w:b/>
+                <w:sz w:val="48"/>
+              </w:rPr>
+              <w:t>8</w:t>
+            </w:r>
           </w:p>
         </w:tc>
         <w:tc>
@@ -1892,23 +2198,39 @@
                 <w:sz w:val="48"/>
               </w:rPr>
             </w:pPr>
-          </w:p>
-        </w:tc>
-        <w:tc>
-          <w:tcPr>
-            <w:tcW w:w="984" w:type="dxa"/>
-            <w:shd w:val="clear" w:color="auto" w:fill="E6E6E6"/>
-            <w:vAlign w:val="center"/>
-          </w:tcPr>
-          <w:p>
-            <w:pPr>
-              <w:jc w:val="center"/>
-              <w:rPr>
-                <w:rFonts w:asciiTheme="majorHAnsi" w:hAnsiTheme="majorHAnsi"/>
-                <w:b/>
-                <w:sz w:val="48"/>
-              </w:rPr>
-            </w:pPr>
+            <w:r>
+              <w:rPr>
+                <w:rFonts w:asciiTheme="majorHAnsi" w:hAnsiTheme="majorHAnsi"/>
+                <w:b/>
+                <w:sz w:val="48"/>
+              </w:rPr>
+              <w:t>1</w:t>
+            </w:r>
+          </w:p>
+        </w:tc>
+        <w:tc>
+          <w:tcPr>
+            <w:tcW w:w="984" w:type="dxa"/>
+            <w:shd w:val="clear" w:color="auto" w:fill="E6E6E6"/>
+            <w:vAlign w:val="center"/>
+          </w:tcPr>
+          <w:p>
+            <w:pPr>
+              <w:jc w:val="center"/>
+              <w:rPr>
+                <w:rFonts w:asciiTheme="majorHAnsi" w:hAnsiTheme="majorHAnsi"/>
+                <w:b/>
+                <w:sz w:val="48"/>
+              </w:rPr>
+            </w:pPr>
+            <w:r>
+              <w:rPr>
+                <w:rFonts w:asciiTheme="majorHAnsi" w:hAnsiTheme="majorHAnsi"/>
+                <w:b/>
+                <w:sz w:val="48"/>
+              </w:rPr>
+              <w:t>6</w:t>
+            </w:r>
           </w:p>
         </w:tc>
         <w:tc>
@@ -1956,6 +2278,14 @@
                 <w:sz w:val="48"/>
               </w:rPr>
             </w:pPr>
+            <w:r>
+              <w:rPr>
+                <w:rFonts w:asciiTheme="majorHAnsi" w:hAnsiTheme="majorHAnsi"/>
+                <w:b/>
+                <w:sz w:val="48"/>
+              </w:rPr>
+              <w:t>4</w:t>
+            </w:r>
           </w:p>
         </w:tc>
         <w:tc>
@@ -2001,6 +2331,14 @@
                 <w:sz w:val="48"/>
               </w:rPr>
             </w:pPr>
+            <w:r>
+              <w:rPr>
+                <w:rFonts w:asciiTheme="majorHAnsi" w:hAnsiTheme="majorHAnsi"/>
+                <w:b/>
+                <w:sz w:val="48"/>
+              </w:rPr>
+              <w:t>1</w:t>
+            </w:r>
           </w:p>
         </w:tc>
         <w:tc>
@@ -2020,6 +2358,14 @@
                 <w:sz w:val="48"/>
               </w:rPr>
             </w:pPr>
+            <w:r>
+              <w:rPr>
+                <w:rFonts w:asciiTheme="majorHAnsi" w:hAnsiTheme="majorHAnsi"/>
+                <w:b/>
+                <w:sz w:val="48"/>
+              </w:rPr>
+              <w:t>6</w:t>
+            </w:r>
           </w:p>
         </w:tc>
         <w:tc>
@@ -2063,6 +2409,14 @@
                 <w:sz w:val="48"/>
               </w:rPr>
             </w:pPr>
+            <w:r>
+              <w:rPr>
+                <w:rFonts w:asciiTheme="majorHAnsi" w:hAnsiTheme="majorHAnsi"/>
+                <w:b/>
+                <w:sz w:val="48"/>
+              </w:rPr>
+              <w:t>8</w:t>
+            </w:r>
           </w:p>
         </w:tc>
         <w:tc>
@@ -2083,6 +2437,14 @@
                 <w:sz w:val="48"/>
               </w:rPr>
             </w:pPr>
+            <w:r>
+              <w:rPr>
+                <w:rFonts w:asciiTheme="majorHAnsi" w:hAnsiTheme="majorHAnsi"/>
+                <w:b/>
+                <w:sz w:val="48"/>
+              </w:rPr>
+              <w:t>2</w:t>
+            </w:r>
           </w:p>
         </w:tc>
         <w:tc>
@@ -2125,6 +2487,14 @@
                 <w:sz w:val="48"/>
               </w:rPr>
             </w:pPr>
+            <w:r>
+              <w:rPr>
+                <w:rFonts w:asciiTheme="majorHAnsi" w:hAnsiTheme="majorHAnsi"/>
+                <w:b/>
+                <w:sz w:val="48"/>
+              </w:rPr>
+              <w:t>7</w:t>
+            </w:r>
           </w:p>
         </w:tc>
       </w:tr>
@@ -2374,6 +2744,14 @@
                 <w:sz w:val="48"/>
               </w:rPr>
             </w:pPr>
+            <w:r>
+              <w:rPr>
+                <w:rFonts w:asciiTheme="majorHAnsi" w:hAnsiTheme="majorHAnsi"/>
+                <w:b/>
+                <w:sz w:val="48"/>
+              </w:rPr>
+              <w:t>1</w:t>
+            </w:r>
           </w:p>
         </w:tc>
       </w:tr>
@@ -2670,6 +3048,14 @@
                 <w:sz w:val="48"/>
               </w:rPr>
             </w:pPr>
+            <w:r>
+              <w:rPr>
+                <w:rFonts w:asciiTheme="majorHAnsi" w:hAnsiTheme="majorHAnsi"/>
+                <w:b/>
+                <w:sz w:val="48"/>
+              </w:rPr>
+              <w:t>6</w:t>
+            </w:r>
           </w:p>
         </w:tc>
         <w:tc>
@@ -2709,6 +3095,14 @@
                 <w:sz w:val="48"/>
               </w:rPr>
             </w:pPr>
+            <w:r>
+              <w:rPr>
+                <w:rFonts w:asciiTheme="majorHAnsi" w:hAnsiTheme="majorHAnsi"/>
+                <w:b/>
+                <w:sz w:val="48"/>
+              </w:rPr>
+              <w:t>8</w:t>
+            </w:r>
           </w:p>
         </w:tc>
         <w:tc>
@@ -2898,6 +3292,14 @@
                 <w:sz w:val="48"/>
               </w:rPr>
             </w:pPr>
+            <w:r>
+              <w:rPr>
+                <w:rFonts w:asciiTheme="majorHAnsi" w:hAnsiTheme="majorHAnsi"/>
+                <w:b/>
+                <w:sz w:val="48"/>
+              </w:rPr>
+              <w:t>5</w:t>
+            </w:r>
           </w:p>
         </w:tc>
         <w:tc>
@@ -3017,6 +3419,14 @@
                 <w:sz w:val="48"/>
               </w:rPr>
             </w:pPr>
+            <w:r>
+              <w:rPr>
+                <w:rFonts w:asciiTheme="majorHAnsi" w:hAnsiTheme="majorHAnsi"/>
+                <w:b/>
+                <w:sz w:val="48"/>
+              </w:rPr>
+              <w:t>9</w:t>
+            </w:r>
           </w:p>
         </w:tc>
         <w:tc>
@@ -3093,6 +3503,14 @@
                 <w:sz w:val="48"/>
               </w:rPr>
             </w:pPr>
+            <w:r>
+              <w:rPr>
+                <w:rFonts w:asciiTheme="majorHAnsi" w:hAnsiTheme="majorHAnsi"/>
+                <w:b/>
+                <w:sz w:val="48"/>
+              </w:rPr>
+              <w:t>7</w:t>
+            </w:r>
           </w:p>
         </w:tc>
         <w:tc>
@@ -3113,6 +3531,14 @@
                 <w:sz w:val="48"/>
               </w:rPr>
             </w:pPr>
+            <w:r>
+              <w:rPr>
+                <w:rFonts w:asciiTheme="majorHAnsi" w:hAnsiTheme="majorHAnsi"/>
+                <w:b/>
+                <w:sz w:val="48"/>
+              </w:rPr>
+              <w:t>4</w:t>
+            </w:r>
           </w:p>
         </w:tc>
         <w:tc>
@@ -3134,6 +3560,14 @@
                 <w:sz w:val="48"/>
               </w:rPr>
             </w:pPr>
+            <w:r>
+              <w:rPr>
+                <w:rFonts w:asciiTheme="majorHAnsi" w:hAnsiTheme="majorHAnsi"/>
+                <w:b/>
+                <w:sz w:val="48"/>
+              </w:rPr>
+              <w:t>6</w:t>
+            </w:r>
           </w:p>
         </w:tc>
         <w:tc>
@@ -3208,6 +3642,14 @@
                 <w:sz w:val="48"/>
               </w:rPr>
             </w:pPr>
+            <w:r>
+              <w:rPr>
+                <w:rFonts w:asciiTheme="majorHAnsi" w:hAnsiTheme="majorHAnsi"/>
+                <w:b/>
+                <w:sz w:val="48"/>
+              </w:rPr>
+              <w:t>8</w:t>
+            </w:r>
           </w:p>
         </w:tc>
       </w:tr>
@@ -3328,6 +3770,14 @@
                 <w:sz w:val="48"/>
               </w:rPr>
             </w:pPr>
+            <w:r>
+              <w:rPr>
+                <w:rFonts w:asciiTheme="majorHAnsi" w:hAnsiTheme="majorHAnsi"/>
+                <w:b/>
+                <w:sz w:val="48"/>
+              </w:rPr>
+              <w:t>1</w:t>
+            </w:r>
           </w:p>
         </w:tc>
         <w:tc>
@@ -3517,6 +3967,14 @@
                 <w:sz w:val="48"/>
               </w:rPr>
             </w:pPr>
+            <w:r>
+              <w:rPr>
+                <w:rFonts w:asciiTheme="majorHAnsi" w:hAnsiTheme="majorHAnsi"/>
+                <w:b/>
+                <w:sz w:val="48"/>
+              </w:rPr>
+              <w:t>1</w:t>
+            </w:r>
           </w:p>
         </w:tc>
         <w:tc>
@@ -3536,6 +3994,14 @@
                 <w:sz w:val="48"/>
               </w:rPr>
             </w:pPr>
+            <w:r>
+              <w:rPr>
+                <w:rFonts w:asciiTheme="majorHAnsi" w:hAnsiTheme="majorHAnsi"/>
+                <w:b/>
+                <w:sz w:val="48"/>
+              </w:rPr>
+              <w:t>3</w:t>
+            </w:r>
           </w:p>
         </w:tc>
         <w:tc>
@@ -3556,6 +4022,14 @@
                 <w:sz w:val="48"/>
               </w:rPr>
             </w:pPr>
+            <w:r>
+              <w:rPr>
+                <w:rFonts w:asciiTheme="majorHAnsi" w:hAnsiTheme="majorHAnsi"/>
+                <w:b/>
+                <w:sz w:val="48"/>
+              </w:rPr>
+              <w:t>7</w:t>
+            </w:r>
           </w:p>
         </w:tc>
         <w:tc>
@@ -3647,6 +4121,14 @@
                 <w:sz w:val="48"/>
               </w:rPr>
             </w:pPr>
+            <w:r>
+              <w:rPr>
+                <w:rFonts w:asciiTheme="majorHAnsi" w:hAnsiTheme="majorHAnsi"/>
+                <w:b/>
+                <w:sz w:val="48"/>
+              </w:rPr>
+              <w:t>1</w:t>
+            </w:r>
           </w:p>
         </w:tc>
         <w:tc>
@@ -3727,6 +4209,14 @@
                 <w:sz w:val="48"/>
               </w:rPr>
             </w:pPr>
+            <w:r>
+              <w:rPr>
+                <w:rFonts w:asciiTheme="majorHAnsi" w:hAnsiTheme="majorHAnsi"/>
+                <w:b/>
+                <w:sz w:val="48"/>
+              </w:rPr>
+              <w:t>6</w:t>
+            </w:r>
           </w:p>
         </w:tc>
         <w:tc>
@@ -4237,6 +4727,14 @@
                 <w:sz w:val="48"/>
               </w:rPr>
             </w:pPr>
+            <w:r>
+              <w:rPr>
+                <w:rFonts w:asciiTheme="majorHAnsi" w:hAnsiTheme="majorHAnsi"/>
+                <w:b/>
+                <w:sz w:val="48"/>
+              </w:rPr>
+              <w:t>3</w:t>
+            </w:r>
           </w:p>
         </w:tc>
         <w:tc>
@@ -4336,6 +4834,14 @@
                 <w:sz w:val="48"/>
               </w:rPr>
             </w:pPr>
+            <w:r>
+              <w:rPr>
+                <w:rFonts w:asciiTheme="majorHAnsi" w:hAnsiTheme="majorHAnsi"/>
+                <w:b/>
+                <w:sz w:val="48"/>
+              </w:rPr>
+              <w:t>1</w:t>
+            </w:r>
           </w:p>
         </w:tc>
         <w:tc>
@@ -4383,6 +4889,16 @@
                 <w:sz w:val="48"/>
               </w:rPr>
             </w:pPr>
+            <w:r>
+              <w:rPr>
+                <w:rFonts w:asciiTheme="majorHAnsi" w:hAnsiTheme="majorHAnsi"/>
+                <w:b/>
+                <w:sz w:val="48"/>
+              </w:rPr>
+              <w:t>2</w:t>
+            </w:r>
+            <w:bookmarkStart w:id="0" w:name="_GoBack"/>
+            <w:bookmarkEnd w:id="0"/>
           </w:p>
         </w:tc>
         <w:tc>
@@ -4889,6 +5405,14 @@
                 <w:sz w:val="48"/>
               </w:rPr>
             </w:pPr>
+            <w:r>
+              <w:rPr>
+                <w:rFonts w:asciiTheme="majorHAnsi" w:hAnsiTheme="majorHAnsi"/>
+                <w:b/>
+                <w:sz w:val="48"/>
+              </w:rPr>
+              <w:t>8</w:t>
+            </w:r>
           </w:p>
         </w:tc>
       </w:tr>
@@ -5001,6 +5525,14 @@
                 <w:sz w:val="48"/>
               </w:rPr>
             </w:pPr>
+            <w:r>
+              <w:rPr>
+                <w:rFonts w:asciiTheme="majorHAnsi" w:hAnsiTheme="majorHAnsi"/>
+                <w:b/>
+                <w:sz w:val="48"/>
+              </w:rPr>
+              <w:t>1</w:t>
+            </w:r>
           </w:p>
         </w:tc>
         <w:tc>
@@ -5348,6 +5880,14 @@
                 <w:sz w:val="48"/>
               </w:rPr>
             </w:pPr>
+            <w:r>
+              <w:rPr>
+                <w:rFonts w:asciiTheme="majorHAnsi" w:hAnsiTheme="majorHAnsi"/>
+                <w:b/>
+                <w:sz w:val="48"/>
+              </w:rPr>
+              <w:t>2</w:t>
+            </w:r>
           </w:p>
         </w:tc>
         <w:tc>
@@ -5369,6 +5909,14 @@
                 <w:sz w:val="48"/>
               </w:rPr>
             </w:pPr>
+            <w:r>
+              <w:rPr>
+                <w:rFonts w:asciiTheme="majorHAnsi" w:hAnsiTheme="majorHAnsi"/>
+                <w:b/>
+                <w:sz w:val="48"/>
+              </w:rPr>
+              <w:t>3</w:t>
+            </w:r>
           </w:p>
         </w:tc>
         <w:tc>
@@ -5544,6 +6092,14 @@
                 <w:sz w:val="48"/>
               </w:rPr>
             </w:pPr>
+            <w:r>
+              <w:rPr>
+                <w:rFonts w:asciiTheme="majorHAnsi" w:hAnsiTheme="majorHAnsi"/>
+                <w:b/>
+                <w:sz w:val="48"/>
+              </w:rPr>
+              <w:t>6</w:t>
+            </w:r>
           </w:p>
         </w:tc>
         <w:tc>
@@ -5726,23 +6282,39 @@
                 <w:sz w:val="48"/>
               </w:rPr>
             </w:pPr>
-          </w:p>
-        </w:tc>
-        <w:tc>
-          <w:tcPr>
-            <w:tcW w:w="984" w:type="dxa"/>
-            <w:shd w:val="clear" w:color="auto" w:fill="E6E6E6"/>
-            <w:vAlign w:val="center"/>
-          </w:tcPr>
-          <w:p>
-            <w:pPr>
-              <w:jc w:val="center"/>
-              <w:rPr>
-                <w:rFonts w:asciiTheme="majorHAnsi" w:hAnsiTheme="majorHAnsi"/>
-                <w:b/>
-                <w:sz w:val="48"/>
-              </w:rPr>
-            </w:pPr>
+            <w:r>
+              <w:rPr>
+                <w:rFonts w:asciiTheme="majorHAnsi" w:hAnsiTheme="majorHAnsi"/>
+                <w:b/>
+                <w:sz w:val="48"/>
+              </w:rPr>
+              <w:t>1</w:t>
+            </w:r>
+          </w:p>
+        </w:tc>
+        <w:tc>
+          <w:tcPr>
+            <w:tcW w:w="984" w:type="dxa"/>
+            <w:shd w:val="clear" w:color="auto" w:fill="E6E6E6"/>
+            <w:vAlign w:val="center"/>
+          </w:tcPr>
+          <w:p>
+            <w:pPr>
+              <w:jc w:val="center"/>
+              <w:rPr>
+                <w:rFonts w:asciiTheme="majorHAnsi" w:hAnsiTheme="majorHAnsi"/>
+                <w:b/>
+                <w:sz w:val="48"/>
+              </w:rPr>
+            </w:pPr>
+            <w:r>
+              <w:rPr>
+                <w:rFonts w:asciiTheme="majorHAnsi" w:hAnsiTheme="majorHAnsi"/>
+                <w:b/>
+                <w:sz w:val="48"/>
+              </w:rPr>
+              <w:t>9</w:t>
+            </w:r>
           </w:p>
         </w:tc>
         <w:tc>
@@ -5806,6 +6378,14 @@
                 <w:sz w:val="48"/>
               </w:rPr>
             </w:pPr>
+            <w:r>
+              <w:rPr>
+                <w:rFonts w:asciiTheme="majorHAnsi" w:hAnsiTheme="majorHAnsi"/>
+                <w:b/>
+                <w:sz w:val="48"/>
+              </w:rPr>
+              <w:t>6</w:t>
+            </w:r>
           </w:p>
         </w:tc>
         <w:tc>
@@ -5825,6 +6405,14 @@
                 <w:sz w:val="48"/>
               </w:rPr>
             </w:pPr>
+            <w:r>
+              <w:rPr>
+                <w:rFonts w:asciiTheme="majorHAnsi" w:hAnsiTheme="majorHAnsi"/>
+                <w:b/>
+                <w:sz w:val="48"/>
+              </w:rPr>
+              <w:t>3</w:t>
+            </w:r>
           </w:p>
         </w:tc>
         <w:tc>
@@ -6060,10 +6648,10 @@
   <w:docDefaults>
     <w:rPrDefault>
       <w:rPr>
-        <w:rFonts w:asciiTheme="minorHAnsi" w:eastAsiaTheme="minorEastAsia" w:hAnsiTheme="minorHAnsi" w:cstheme="minorBidi"/>
+        <w:rFonts w:asciiTheme="minorHAnsi" w:eastAsiaTheme="minorHAnsi" w:hAnsiTheme="minorHAnsi" w:cstheme="minorBidi"/>
         <w:sz w:val="24"/>
         <w:szCs w:val="24"/>
-        <w:lang w:val="en-US" w:eastAsia="ja-JP" w:bidi="ar-SA"/>
+        <w:lang w:val="en-US" w:eastAsia="en-US" w:bidi="ar-SA"/>
       </w:rPr>
     </w:rPrDefault>
     <w:pPrDefault/>
@@ -6210,6 +6798,7 @@
   <w:style w:type="paragraph" w:default="1" w:styleId="Normal">
     <w:name w:val="Normal"/>
     <w:qFormat/>
+    <w:rsid w:val="005467C9"/>
   </w:style>
   <w:style w:type="character" w:default="1" w:styleId="DefaultParagraphFont">
     <w:name w:val="Default Paragraph Font"/>
@@ -6357,7 +6946,7 @@
     <w:lsdException w:name="Emphasis" w:semiHidden="0" w:uiPriority="20" w:unhideWhenUsed="0" w:qFormat="1"/>
     <w:lsdException w:name="Table Grid" w:semiHidden="0" w:uiPriority="59" w:unhideWhenUsed="0"/>
     <w:lsdException w:name="Placeholder Text" w:unhideWhenUsed="0"/>
-    <w:lsdException w:name="No Spacing" w:uiPriority="1" w:unhideWhenUsed="0" w:qFormat="1"/>
+    <w:lsdException w:name="No Spacing" w:semiHidden="0" w:uiPriority="1" w:unhideWhenUsed="0" w:qFormat="1"/>
     <w:lsdException w:name="Light Shading" w:semiHidden="0" w:uiPriority="60" w:unhideWhenUsed="0"/>
     <w:lsdException w:name="Light List" w:semiHidden="0" w:uiPriority="61" w:unhideWhenUsed="0"/>
     <w:lsdException w:name="Light Grid" w:semiHidden="0" w:uiPriority="62" w:unhideWhenUsed="0"/>
@@ -6498,81 +7087,6 @@
     <w:uiPriority w:val="99"/>
     <w:semiHidden/>
     <w:unhideWhenUsed/>
-  </w:style>
-  <w:style w:type="table" w:styleId="TableGrid">
-    <w:name w:val="Table Grid"/>
-    <w:basedOn w:val="TableNormal"/>
-    <w:uiPriority w:val="59"/>
-    <w:rsid w:val="00AA0129"/>
-    <w:tblPr>
-      <w:tblInd w:w="0" w:type="dxa"/>
-      <w:tblBorders>
-        <w:top w:val="single" w:sz="4" w:space="0" w:color="000000" w:themeColor="text1"/>
-        <w:left w:val="single" w:sz="4" w:space="0" w:color="000000" w:themeColor="text1"/>
-        <w:bottom w:val="single" w:sz="4" w:space="0" w:color="000000" w:themeColor="text1"/>
-        <w:right w:val="single" w:sz="4" w:space="0" w:color="000000" w:themeColor="text1"/>
-        <w:insideH w:val="single" w:sz="4" w:space="0" w:color="000000" w:themeColor="text1"/>
-        <w:insideV w:val="single" w:sz="4" w:space="0" w:color="000000" w:themeColor="text1"/>
-      </w:tblBorders>
-      <w:tblCellMar>
-        <w:top w:w="0" w:type="dxa"/>
-        <w:left w:w="108" w:type="dxa"/>
-        <w:bottom w:w="0" w:type="dxa"/>
-        <w:right w:w="108" w:type="dxa"/>
-      </w:tblCellMar>
-    </w:tblPr>
-  </w:style>
-  <w:style w:type="paragraph" w:styleId="Header">
-    <w:name w:val="header"/>
-    <w:basedOn w:val="Normal"/>
-    <w:link w:val="HeaderChar"/>
-    <w:uiPriority w:val="99"/>
-    <w:unhideWhenUsed/>
-    <w:rsid w:val="004C6566"/>
-    <w:pPr>
-      <w:tabs>
-        <w:tab w:val="center" w:pos="4320"/>
-        <w:tab w:val="right" w:pos="8640"/>
-      </w:tabs>
-    </w:pPr>
-  </w:style>
-  <w:style w:type="character" w:customStyle="1" w:styleId="HeaderChar">
-    <w:name w:val="Header Char"/>
-    <w:basedOn w:val="DefaultParagraphFont"/>
-    <w:link w:val="Header"/>
-    <w:uiPriority w:val="99"/>
-    <w:rsid w:val="004C6566"/>
-  </w:style>
-  <w:style w:type="paragraph" w:styleId="Footer">
-    <w:name w:val="footer"/>
-    <w:basedOn w:val="Normal"/>
-    <w:link w:val="FooterChar"/>
-    <w:uiPriority w:val="99"/>
-    <w:semiHidden/>
-    <w:unhideWhenUsed/>
-    <w:rsid w:val="004C6566"/>
-    <w:pPr>
-      <w:tabs>
-        <w:tab w:val="center" w:pos="4320"/>
-        <w:tab w:val="right" w:pos="8640"/>
-      </w:tabs>
-    </w:pPr>
-  </w:style>
-  <w:style w:type="character" w:customStyle="1" w:styleId="FooterChar">
-    <w:name w:val="Footer Char"/>
-    <w:basedOn w:val="DefaultParagraphFont"/>
-    <w:link w:val="Footer"/>
-    <w:uiPriority w:val="99"/>
-    <w:semiHidden/>
-    <w:rsid w:val="004C6566"/>
-  </w:style>
-  <w:style w:type="character" w:styleId="PageNumber">
-    <w:name w:val="page number"/>
-    <w:basedOn w:val="DefaultParagraphFont"/>
-    <w:uiPriority w:val="99"/>
-    <w:semiHidden/>
-    <w:unhideWhenUsed/>
-    <w:rsid w:val="004C6566"/>
   </w:style>
 </w:styles>
 </file>

</xml_diff>